<commit_message>
update Bien Nhan Hoc Vien Lan Dau
</commit_message>
<xml_diff>
--- a/public/document/Bien_Nhan_Ho_So_Hoc_Vien_Lan_Dau.docx
+++ b/public/document/Bien_Nhan_Ho_So_Hoc_Vien_Lan_Dau.docx
@@ -437,7 +437,7 @@
     </w:p>
     <w:p>
       <w:pPr>
-        <w:pStyle w:val="4"/>
+        <w:pStyle w:val="5"/>
         <w:tabs>
           <w:tab w:val="left" w:pos="1965"/>
         </w:tabs>
@@ -454,6 +454,652 @@
           <w:sz w:val="26"/>
           <w:szCs w:val="26"/>
         </w:rPr>
+        <mc:AlternateContent>
+          <mc:Choice Requires="wps">
+            <w:drawing>
+              <wp:anchor distT="0" distB="0" distL="114300" distR="114300" simplePos="0" relativeHeight="251661312" behindDoc="0" locked="0" layoutInCell="1" allowOverlap="1">
+                <wp:simplePos x="0" y="0"/>
+                <wp:positionH relativeFrom="column">
+                  <wp:posOffset>4464050</wp:posOffset>
+                </wp:positionH>
+                <wp:positionV relativeFrom="paragraph">
+                  <wp:posOffset>182245</wp:posOffset>
+                </wp:positionV>
+                <wp:extent cx="264160" cy="222250"/>
+                <wp:effectExtent l="5080" t="4445" r="16510" b="20955"/>
+                <wp:wrapNone/>
+                <wp:docPr id="1" name="Rectangle 1"/>
+                <wp:cNvGraphicFramePr/>
+                <a:graphic xmlns:a="http://schemas.openxmlformats.org/drawingml/2006/main">
+                  <a:graphicData uri="http://schemas.microsoft.com/office/word/2010/wordprocessingShape">
+                    <wps:wsp>
+                      <wps:cNvSpPr>
+                        <a:spLocks noChangeArrowheads="1"/>
+                      </wps:cNvSpPr>
+                      <wps:spPr bwMode="auto">
+                        <a:xfrm>
+                          <a:off x="0" y="0"/>
+                          <a:ext cx="264160" cy="222250"/>
+                        </a:xfrm>
+                        <a:prstGeom prst="rect">
+                          <a:avLst/>
+                        </a:prstGeom>
+                        <a:solidFill>
+                          <a:srgbClr val="FFFFFF"/>
+                        </a:solidFill>
+                        <a:ln w="9525">
+                          <a:solidFill>
+                            <a:srgbClr val="000000"/>
+                          </a:solidFill>
+                          <a:miter lim="800000"/>
+                        </a:ln>
+                      </wps:spPr>
+                      <wps:txbx>
+                        <w:txbxContent>
+                          <w:p>
+                            <w:pPr>
+                              <w:pStyle w:val="4"/>
+                              <w:keepNext w:val="0"/>
+                              <w:keepLines w:val="0"/>
+                              <w:widowControl/>
+                              <w:suppressLineNumbers w:val="0"/>
+                              <w:pBdr>
+                                <w:top w:val="none" w:color="auto" w:sz="0" w:space="0"/>
+                                <w:left w:val="none" w:color="auto" w:sz="0" w:space="0"/>
+                                <w:bottom w:val="none" w:color="auto" w:sz="0" w:space="0"/>
+                                <w:right w:val="none" w:color="auto" w:sz="0" w:space="0"/>
+                              </w:pBdr>
+                              <w:spacing w:before="0" w:beforeAutospacing="0" w:after="0" w:afterAutospacing="0" w:line="21" w:lineRule="atLeast"/>
+                              <w:ind w:left="0" w:right="0" w:firstLine="0"/>
+                              <w:rPr>
+                                <w:rFonts w:ascii="Consolas" w:hAnsi="Consolas" w:eastAsia="Consolas" w:cs="Consolas"/>
+                                <w:i w:val="0"/>
+                                <w:iCs w:val="0"/>
+                                <w:caps w:val="0"/>
+                                <w:color w:val="404040"/>
+                                <w:spacing w:val="0"/>
+                                <w:sz w:val="18"/>
+                                <w:szCs w:val="18"/>
+                              </w:rPr>
+                            </w:pPr>
+                            <w:r>
+                              <w:rPr>
+                                <w:rFonts w:hint="default" w:ascii="Consolas" w:hAnsi="Consolas" w:eastAsia="Consolas" w:cs="Consolas"/>
+                                <w:i w:val="0"/>
+                                <w:iCs w:val="0"/>
+                                <w:caps w:val="0"/>
+                                <w:color w:val="404040"/>
+                                <w:spacing w:val="0"/>
+                                <w:sz w:val="18"/>
+                                <w:szCs w:val="18"/>
+                              </w:rPr>
+                              <w:t>{#</w:t>
+                            </w:r>
+                            <w:r>
+                              <w:rPr>
+                                <w:rFonts w:hint="default" w:ascii="Consolas" w:hAnsi="Consolas" w:eastAsia="Consolas" w:cs="Consolas"/>
+                                <w:i w:val="0"/>
+                                <w:iCs w:val="0"/>
+                                <w:caps w:val="0"/>
+                                <w:color w:val="404040"/>
+                                <w:spacing w:val="0"/>
+                                <w:sz w:val="18"/>
+                                <w:szCs w:val="18"/>
+                                <w:lang w:val="en-US"/>
+                              </w:rPr>
+                              <w:t>male</w:t>
+                            </w:r>
+                            <w:r>
+                              <w:rPr>
+                                <w:rFonts w:hint="default" w:ascii="Consolas" w:hAnsi="Consolas" w:eastAsia="Consolas" w:cs="Consolas"/>
+                                <w:i w:val="0"/>
+                                <w:iCs w:val="0"/>
+                                <w:caps w:val="0"/>
+                                <w:color w:val="404040"/>
+                                <w:spacing w:val="0"/>
+                                <w:sz w:val="18"/>
+                                <w:szCs w:val="18"/>
+                              </w:rPr>
+                              <w:t>}</w:t>
+                            </w:r>
+                            <w:r>
+                              <w:rPr>
+                                <w:rFonts w:hint="default" w:ascii="Consolas" w:hAnsi="Consolas" w:eastAsia="Consolas" w:cs="Consolas"/>
+                                <w:b/>
+                                <w:bCs/>
+                                <w:i w:val="0"/>
+                                <w:iCs w:val="0"/>
+                                <w:caps w:val="0"/>
+                                <w:color w:val="404040"/>
+                                <w:spacing w:val="0"/>
+                                <w:sz w:val="18"/>
+                                <w:szCs w:val="18"/>
+                                <w:lang w:val="en-US"/>
+                              </w:rPr>
+                              <w:t>X</w:t>
+                            </w:r>
+                            <w:r>
+                              <w:rPr>
+                                <w:rFonts w:hint="default" w:ascii="Consolas" w:hAnsi="Consolas" w:eastAsia="Consolas" w:cs="Consolas"/>
+                                <w:i w:val="0"/>
+                                <w:iCs w:val="0"/>
+                                <w:caps w:val="0"/>
+                                <w:color w:val="404040"/>
+                                <w:spacing w:val="0"/>
+                                <w:sz w:val="18"/>
+                                <w:szCs w:val="18"/>
+                              </w:rPr>
+                              <w:t>{/</w:t>
+                            </w:r>
+                            <w:r>
+                              <w:rPr>
+                                <w:rFonts w:hint="default" w:ascii="Consolas" w:hAnsi="Consolas" w:eastAsia="Consolas" w:cs="Consolas"/>
+                                <w:i w:val="0"/>
+                                <w:iCs w:val="0"/>
+                                <w:caps w:val="0"/>
+                                <w:color w:val="404040"/>
+                                <w:spacing w:val="0"/>
+                                <w:sz w:val="18"/>
+                                <w:szCs w:val="18"/>
+                                <w:lang w:val="en-US"/>
+                              </w:rPr>
+                              <w:t>male</w:t>
+                            </w:r>
+                            <w:r>
+                              <w:rPr>
+                                <w:rFonts w:hint="default" w:ascii="Consolas" w:hAnsi="Consolas" w:eastAsia="Consolas" w:cs="Consolas"/>
+                                <w:i w:val="0"/>
+                                <w:iCs w:val="0"/>
+                                <w:caps w:val="0"/>
+                                <w:color w:val="404040"/>
+                                <w:spacing w:val="0"/>
+                                <w:sz w:val="18"/>
+                                <w:szCs w:val="18"/>
+                              </w:rPr>
+                              <w:t>}</w:t>
+                            </w:r>
+                          </w:p>
+                          <w:p/>
+                        </w:txbxContent>
+                      </wps:txbx>
+                      <wps:bodyPr rot="0" vert="horz" wrap="square" lIns="91440" tIns="45720" rIns="91440" bIns="45720" anchor="t" anchorCtr="0" upright="1">
+                        <a:noAutofit/>
+                      </wps:bodyPr>
+                    </wps:wsp>
+                  </a:graphicData>
+                </a:graphic>
+              </wp:anchor>
+            </w:drawing>
+          </mc:Choice>
+          <mc:Fallback>
+            <w:pict>
+              <v:rect id="Rectangle 1" o:spid="_x0000_s1026" o:spt="1" style="position:absolute;left:0pt;margin-left:351.5pt;margin-top:14.35pt;height:17.5pt;width:20.8pt;z-index:251661312;mso-width-relative:page;mso-height-relative:page;" fillcolor="#FFFFFF" filled="t" stroked="t" coordsize="21600,21600" o:gfxdata="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">
+                <v:fill on="t" focussize="0,0"/>
+                <v:stroke color="#000000" miterlimit="8" joinstyle="miter"/>
+                <v:imagedata o:title=""/>
+                <o:lock v:ext="edit" aspectratio="f"/>
+                <v:textbox>
+                  <w:txbxContent>
+                    <w:p>
+                      <w:pPr>
+                        <w:pStyle w:val="4"/>
+                        <w:keepNext w:val="0"/>
+                        <w:keepLines w:val="0"/>
+                        <w:widowControl/>
+                        <w:suppressLineNumbers w:val="0"/>
+                        <w:pBdr>
+                          <w:top w:val="none" w:color="auto" w:sz="0" w:space="0"/>
+                          <w:left w:val="none" w:color="auto" w:sz="0" w:space="0"/>
+                          <w:bottom w:val="none" w:color="auto" w:sz="0" w:space="0"/>
+                          <w:right w:val="none" w:color="auto" w:sz="0" w:space="0"/>
+                        </w:pBdr>
+                        <w:spacing w:before="0" w:beforeAutospacing="0" w:after="0" w:afterAutospacing="0" w:line="21" w:lineRule="atLeast"/>
+                        <w:ind w:left="0" w:right="0" w:firstLine="0"/>
+                        <w:rPr>
+                          <w:rFonts w:ascii="Consolas" w:hAnsi="Consolas" w:eastAsia="Consolas" w:cs="Consolas"/>
+                          <w:i w:val="0"/>
+                          <w:iCs w:val="0"/>
+                          <w:caps w:val="0"/>
+                          <w:color w:val="404040"/>
+                          <w:spacing w:val="0"/>
+                          <w:sz w:val="18"/>
+                          <w:szCs w:val="18"/>
+                        </w:rPr>
+                      </w:pPr>
+                      <w:r>
+                        <w:rPr>
+                          <w:rFonts w:hint="default" w:ascii="Consolas" w:hAnsi="Consolas" w:eastAsia="Consolas" w:cs="Consolas"/>
+                          <w:i w:val="0"/>
+                          <w:iCs w:val="0"/>
+                          <w:caps w:val="0"/>
+                          <w:color w:val="404040"/>
+                          <w:spacing w:val="0"/>
+                          <w:sz w:val="18"/>
+                          <w:szCs w:val="18"/>
+                        </w:rPr>
+                        <w:t>{#</w:t>
+                      </w:r>
+                      <w:r>
+                        <w:rPr>
+                          <w:rFonts w:hint="default" w:ascii="Consolas" w:hAnsi="Consolas" w:eastAsia="Consolas" w:cs="Consolas"/>
+                          <w:i w:val="0"/>
+                          <w:iCs w:val="0"/>
+                          <w:caps w:val="0"/>
+                          <w:color w:val="404040"/>
+                          <w:spacing w:val="0"/>
+                          <w:sz w:val="18"/>
+                          <w:szCs w:val="18"/>
+                          <w:lang w:val="en-US"/>
+                        </w:rPr>
+                        <w:t>male</w:t>
+                      </w:r>
+                      <w:r>
+                        <w:rPr>
+                          <w:rFonts w:hint="default" w:ascii="Consolas" w:hAnsi="Consolas" w:eastAsia="Consolas" w:cs="Consolas"/>
+                          <w:i w:val="0"/>
+                          <w:iCs w:val="0"/>
+                          <w:caps w:val="0"/>
+                          <w:color w:val="404040"/>
+                          <w:spacing w:val="0"/>
+                          <w:sz w:val="18"/>
+                          <w:szCs w:val="18"/>
+                        </w:rPr>
+                        <w:t>}</w:t>
+                      </w:r>
+                      <w:r>
+                        <w:rPr>
+                          <w:rFonts w:hint="default" w:ascii="Consolas" w:hAnsi="Consolas" w:eastAsia="Consolas" w:cs="Consolas"/>
+                          <w:b/>
+                          <w:bCs/>
+                          <w:i w:val="0"/>
+                          <w:iCs w:val="0"/>
+                          <w:caps w:val="0"/>
+                          <w:color w:val="404040"/>
+                          <w:spacing w:val="0"/>
+                          <w:sz w:val="18"/>
+                          <w:szCs w:val="18"/>
+                          <w:lang w:val="en-US"/>
+                        </w:rPr>
+                        <w:t>X</w:t>
+                      </w:r>
+                      <w:r>
+                        <w:rPr>
+                          <w:rFonts w:hint="default" w:ascii="Consolas" w:hAnsi="Consolas" w:eastAsia="Consolas" w:cs="Consolas"/>
+                          <w:i w:val="0"/>
+                          <w:iCs w:val="0"/>
+                          <w:caps w:val="0"/>
+                          <w:color w:val="404040"/>
+                          <w:spacing w:val="0"/>
+                          <w:sz w:val="18"/>
+                          <w:szCs w:val="18"/>
+                        </w:rPr>
+                        <w:t>{/</w:t>
+                      </w:r>
+                      <w:r>
+                        <w:rPr>
+                          <w:rFonts w:hint="default" w:ascii="Consolas" w:hAnsi="Consolas" w:eastAsia="Consolas" w:cs="Consolas"/>
+                          <w:i w:val="0"/>
+                          <w:iCs w:val="0"/>
+                          <w:caps w:val="0"/>
+                          <w:color w:val="404040"/>
+                          <w:spacing w:val="0"/>
+                          <w:sz w:val="18"/>
+                          <w:szCs w:val="18"/>
+                          <w:lang w:val="en-US"/>
+                        </w:rPr>
+                        <w:t>male</w:t>
+                      </w:r>
+                      <w:r>
+                        <w:rPr>
+                          <w:rFonts w:hint="default" w:ascii="Consolas" w:hAnsi="Consolas" w:eastAsia="Consolas" w:cs="Consolas"/>
+                          <w:i w:val="0"/>
+                          <w:iCs w:val="0"/>
+                          <w:caps w:val="0"/>
+                          <w:color w:val="404040"/>
+                          <w:spacing w:val="0"/>
+                          <w:sz w:val="18"/>
+                          <w:szCs w:val="18"/>
+                        </w:rPr>
+                        <w:t>}</w:t>
+                      </w:r>
+                    </w:p>
+                    <w:p/>
+                  </w:txbxContent>
+                </v:textbox>
+              </v:rect>
+            </w:pict>
+          </mc:Fallback>
+        </mc:AlternateContent>
+      </w:r>
+      <w:r>
+        <w:rPr>
+          <w:rFonts w:ascii="Times New Roman" w:hAnsi="Times New Roman" w:cs="Times New Roman"/>
+          <w:sz w:val="26"/>
+          <w:szCs w:val="26"/>
+        </w:rPr>
+        <mc:AlternateContent>
+          <mc:Choice Requires="wps">
+            <w:drawing>
+              <wp:anchor distT="0" distB="0" distL="114300" distR="114300" simplePos="0" relativeHeight="251662336" behindDoc="0" locked="0" layoutInCell="1" allowOverlap="1">
+                <wp:simplePos x="0" y="0"/>
+                <wp:positionH relativeFrom="column">
+                  <wp:posOffset>5038725</wp:posOffset>
+                </wp:positionH>
+                <wp:positionV relativeFrom="paragraph">
+                  <wp:posOffset>193675</wp:posOffset>
+                </wp:positionV>
+                <wp:extent cx="248920" cy="222250"/>
+                <wp:effectExtent l="5080" t="4445" r="12700" b="20955"/>
+                <wp:wrapNone/>
+                <wp:docPr id="6" name="Rectangle 1"/>
+                <wp:cNvGraphicFramePr/>
+                <a:graphic xmlns:a="http://schemas.openxmlformats.org/drawingml/2006/main">
+                  <a:graphicData uri="http://schemas.microsoft.com/office/word/2010/wordprocessingShape">
+                    <wps:wsp>
+                      <wps:cNvSpPr>
+                        <a:spLocks noChangeArrowheads="1"/>
+                      </wps:cNvSpPr>
+                      <wps:spPr bwMode="auto">
+                        <a:xfrm>
+                          <a:off x="0" y="0"/>
+                          <a:ext cx="248920" cy="222250"/>
+                        </a:xfrm>
+                        <a:prstGeom prst="rect">
+                          <a:avLst/>
+                        </a:prstGeom>
+                        <a:solidFill>
+                          <a:srgbClr val="FFFFFF"/>
+                        </a:solidFill>
+                        <a:ln w="9525">
+                          <a:solidFill>
+                            <a:srgbClr val="000000"/>
+                          </a:solidFill>
+                          <a:miter lim="800000"/>
+                        </a:ln>
+                      </wps:spPr>
+                      <wps:txbx>
+                        <w:txbxContent>
+                          <w:p>
+                            <w:pPr>
+                              <w:pStyle w:val="4"/>
+                              <w:keepNext w:val="0"/>
+                              <w:keepLines w:val="0"/>
+                              <w:widowControl/>
+                              <w:suppressLineNumbers w:val="0"/>
+                              <w:pBdr>
+                                <w:top w:val="none" w:color="auto" w:sz="0" w:space="0"/>
+                                <w:left w:val="none" w:color="auto" w:sz="0" w:space="0"/>
+                                <w:bottom w:val="none" w:color="auto" w:sz="0" w:space="0"/>
+                                <w:right w:val="none" w:color="auto" w:sz="0" w:space="0"/>
+                              </w:pBdr>
+                              <w:spacing w:before="0" w:beforeAutospacing="0" w:after="0" w:afterAutospacing="0" w:line="21" w:lineRule="atLeast"/>
+                              <w:ind w:left="0" w:right="0" w:firstLine="0"/>
+                              <w:rPr>
+                                <w:rFonts w:ascii="Consolas" w:hAnsi="Consolas" w:eastAsia="Consolas" w:cs="Consolas"/>
+                                <w:i w:val="0"/>
+                                <w:iCs w:val="0"/>
+                                <w:caps w:val="0"/>
+                                <w:color w:val="404040"/>
+                                <w:spacing w:val="0"/>
+                                <w:sz w:val="18"/>
+                                <w:szCs w:val="18"/>
+                              </w:rPr>
+                            </w:pPr>
+                            <w:r>
+                              <w:rPr>
+                                <w:rFonts w:hint="default" w:ascii="Consolas" w:hAnsi="Consolas" w:eastAsia="Consolas" w:cs="Consolas"/>
+                                <w:i w:val="0"/>
+                                <w:iCs w:val="0"/>
+                                <w:caps w:val="0"/>
+                                <w:color w:val="404040"/>
+                                <w:spacing w:val="0"/>
+                                <w:sz w:val="18"/>
+                                <w:szCs w:val="18"/>
+                              </w:rPr>
+                              <w:t>{#</w:t>
+                            </w:r>
+                            <w:r>
+                              <w:rPr>
+                                <w:rFonts w:hint="default" w:ascii="Consolas" w:hAnsi="Consolas" w:eastAsia="Consolas" w:cs="Consolas"/>
+                                <w:i w:val="0"/>
+                                <w:iCs w:val="0"/>
+                                <w:caps w:val="0"/>
+                                <w:color w:val="404040"/>
+                                <w:spacing w:val="0"/>
+                                <w:sz w:val="18"/>
+                                <w:szCs w:val="18"/>
+                                <w:lang w:val="en-US"/>
+                              </w:rPr>
+                              <w:t>female</w:t>
+                            </w:r>
+                            <w:r>
+                              <w:rPr>
+                                <w:rFonts w:hint="default" w:ascii="Consolas" w:hAnsi="Consolas" w:eastAsia="Consolas" w:cs="Consolas"/>
+                                <w:i w:val="0"/>
+                                <w:iCs w:val="0"/>
+                                <w:caps w:val="0"/>
+                                <w:color w:val="404040"/>
+                                <w:spacing w:val="0"/>
+                                <w:sz w:val="18"/>
+                                <w:szCs w:val="18"/>
+                              </w:rPr>
+                              <w:t>}</w:t>
+                            </w:r>
+                            <w:r>
+                              <w:rPr>
+                                <w:rFonts w:hint="default" w:ascii="Consolas" w:hAnsi="Consolas" w:eastAsia="Consolas" w:cs="Consolas"/>
+                                <w:b/>
+                                <w:bCs/>
+                                <w:i w:val="0"/>
+                                <w:iCs w:val="0"/>
+                                <w:caps w:val="0"/>
+                                <w:color w:val="404040"/>
+                                <w:spacing w:val="0"/>
+                                <w:sz w:val="18"/>
+                                <w:szCs w:val="18"/>
+                                <w:lang w:val="en-US"/>
+                              </w:rPr>
+                              <w:t>X</w:t>
+                            </w:r>
+                            <w:r>
+                              <w:rPr>
+                                <w:rFonts w:hint="default" w:ascii="Consolas" w:hAnsi="Consolas" w:eastAsia="Consolas" w:cs="Consolas"/>
+                                <w:i w:val="0"/>
+                                <w:iCs w:val="0"/>
+                                <w:caps w:val="0"/>
+                                <w:color w:val="404040"/>
+                                <w:spacing w:val="0"/>
+                                <w:sz w:val="18"/>
+                                <w:szCs w:val="18"/>
+                              </w:rPr>
+                              <w:t>{/</w:t>
+                            </w:r>
+                            <w:r>
+                              <w:rPr>
+                                <w:rFonts w:hint="default" w:ascii="Consolas" w:hAnsi="Consolas" w:eastAsia="Consolas" w:cs="Consolas"/>
+                                <w:i w:val="0"/>
+                                <w:iCs w:val="0"/>
+                                <w:caps w:val="0"/>
+                                <w:color w:val="404040"/>
+                                <w:spacing w:val="0"/>
+                                <w:sz w:val="18"/>
+                                <w:szCs w:val="18"/>
+                                <w:lang w:val="en-US"/>
+                              </w:rPr>
+                              <w:t>female</w:t>
+                            </w:r>
+                            <w:r>
+                              <w:rPr>
+                                <w:rFonts w:hint="default" w:ascii="Consolas" w:hAnsi="Consolas" w:eastAsia="Consolas" w:cs="Consolas"/>
+                                <w:i w:val="0"/>
+                                <w:iCs w:val="0"/>
+                                <w:caps w:val="0"/>
+                                <w:color w:val="404040"/>
+                                <w:spacing w:val="0"/>
+                                <w:sz w:val="18"/>
+                                <w:szCs w:val="18"/>
+                              </w:rPr>
+                              <w:t>}</w:t>
+                            </w:r>
+                          </w:p>
+                          <w:p/>
+                        </w:txbxContent>
+                      </wps:txbx>
+                      <wps:bodyPr rot="0" vert="horz" wrap="square" lIns="91440" tIns="45720" rIns="91440" bIns="45720" anchor="t" anchorCtr="0" upright="1">
+                        <a:noAutofit/>
+                      </wps:bodyPr>
+                    </wps:wsp>
+                  </a:graphicData>
+                </a:graphic>
+              </wp:anchor>
+            </w:drawing>
+          </mc:Choice>
+          <mc:Fallback>
+            <w:pict>
+              <v:rect id="Rectangle 1" o:spid="_x0000_s1026" o:spt="1" style="position:absolute;left:0pt;margin-left:396.75pt;margin-top:15.25pt;height:17.5pt;width:19.6pt;z-index:251662336;mso-width-relative:page;mso-height-relative:page;" fillcolor="#FFFFFF" filled="t" stroked="t" coordsize="21600,21600" o:gfxdata="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">
+                <v:fill on="t" focussize="0,0"/>
+                <v:stroke color="#000000" miterlimit="8" joinstyle="miter"/>
+                <v:imagedata o:title=""/>
+                <o:lock v:ext="edit" aspectratio="f"/>
+                <v:textbox>
+                  <w:txbxContent>
+                    <w:p>
+                      <w:pPr>
+                        <w:pStyle w:val="4"/>
+                        <w:keepNext w:val="0"/>
+                        <w:keepLines w:val="0"/>
+                        <w:widowControl/>
+                        <w:suppressLineNumbers w:val="0"/>
+                        <w:pBdr>
+                          <w:top w:val="none" w:color="auto" w:sz="0" w:space="0"/>
+                          <w:left w:val="none" w:color="auto" w:sz="0" w:space="0"/>
+                          <w:bottom w:val="none" w:color="auto" w:sz="0" w:space="0"/>
+                          <w:right w:val="none" w:color="auto" w:sz="0" w:space="0"/>
+                        </w:pBdr>
+                        <w:spacing w:before="0" w:beforeAutospacing="0" w:after="0" w:afterAutospacing="0" w:line="21" w:lineRule="atLeast"/>
+                        <w:ind w:left="0" w:right="0" w:firstLine="0"/>
+                        <w:rPr>
+                          <w:rFonts w:ascii="Consolas" w:hAnsi="Consolas" w:eastAsia="Consolas" w:cs="Consolas"/>
+                          <w:i w:val="0"/>
+                          <w:iCs w:val="0"/>
+                          <w:caps w:val="0"/>
+                          <w:color w:val="404040"/>
+                          <w:spacing w:val="0"/>
+                          <w:sz w:val="18"/>
+                          <w:szCs w:val="18"/>
+                        </w:rPr>
+                      </w:pPr>
+                      <w:r>
+                        <w:rPr>
+                          <w:rFonts w:hint="default" w:ascii="Consolas" w:hAnsi="Consolas" w:eastAsia="Consolas" w:cs="Consolas"/>
+                          <w:i w:val="0"/>
+                          <w:iCs w:val="0"/>
+                          <w:caps w:val="0"/>
+                          <w:color w:val="404040"/>
+                          <w:spacing w:val="0"/>
+                          <w:sz w:val="18"/>
+                          <w:szCs w:val="18"/>
+                        </w:rPr>
+                        <w:t>{#</w:t>
+                      </w:r>
+                      <w:r>
+                        <w:rPr>
+                          <w:rFonts w:hint="default" w:ascii="Consolas" w:hAnsi="Consolas" w:eastAsia="Consolas" w:cs="Consolas"/>
+                          <w:i w:val="0"/>
+                          <w:iCs w:val="0"/>
+                          <w:caps w:val="0"/>
+                          <w:color w:val="404040"/>
+                          <w:spacing w:val="0"/>
+                          <w:sz w:val="18"/>
+                          <w:szCs w:val="18"/>
+                          <w:lang w:val="en-US"/>
+                        </w:rPr>
+                        <w:t>female</w:t>
+                      </w:r>
+                      <w:r>
+                        <w:rPr>
+                          <w:rFonts w:hint="default" w:ascii="Consolas" w:hAnsi="Consolas" w:eastAsia="Consolas" w:cs="Consolas"/>
+                          <w:i w:val="0"/>
+                          <w:iCs w:val="0"/>
+                          <w:caps w:val="0"/>
+                          <w:color w:val="404040"/>
+                          <w:spacing w:val="0"/>
+                          <w:sz w:val="18"/>
+                          <w:szCs w:val="18"/>
+                        </w:rPr>
+                        <w:t>}</w:t>
+                      </w:r>
+                      <w:r>
+                        <w:rPr>
+                          <w:rFonts w:hint="default" w:ascii="Consolas" w:hAnsi="Consolas" w:eastAsia="Consolas" w:cs="Consolas"/>
+                          <w:b/>
+                          <w:bCs/>
+                          <w:i w:val="0"/>
+                          <w:iCs w:val="0"/>
+                          <w:caps w:val="0"/>
+                          <w:color w:val="404040"/>
+                          <w:spacing w:val="0"/>
+                          <w:sz w:val="18"/>
+                          <w:szCs w:val="18"/>
+                          <w:lang w:val="en-US"/>
+                        </w:rPr>
+                        <w:t>X</w:t>
+                      </w:r>
+                      <w:r>
+                        <w:rPr>
+                          <w:rFonts w:hint="default" w:ascii="Consolas" w:hAnsi="Consolas" w:eastAsia="Consolas" w:cs="Consolas"/>
+                          <w:i w:val="0"/>
+                          <w:iCs w:val="0"/>
+                          <w:caps w:val="0"/>
+                          <w:color w:val="404040"/>
+                          <w:spacing w:val="0"/>
+                          <w:sz w:val="18"/>
+                          <w:szCs w:val="18"/>
+                        </w:rPr>
+                        <w:t>{/</w:t>
+                      </w:r>
+                      <w:r>
+                        <w:rPr>
+                          <w:rFonts w:hint="default" w:ascii="Consolas" w:hAnsi="Consolas" w:eastAsia="Consolas" w:cs="Consolas"/>
+                          <w:i w:val="0"/>
+                          <w:iCs w:val="0"/>
+                          <w:caps w:val="0"/>
+                          <w:color w:val="404040"/>
+                          <w:spacing w:val="0"/>
+                          <w:sz w:val="18"/>
+                          <w:szCs w:val="18"/>
+                          <w:lang w:val="en-US"/>
+                        </w:rPr>
+                        <w:t>female</w:t>
+                      </w:r>
+                      <w:r>
+                        <w:rPr>
+                          <w:rFonts w:hint="default" w:ascii="Consolas" w:hAnsi="Consolas" w:eastAsia="Consolas" w:cs="Consolas"/>
+                          <w:i w:val="0"/>
+                          <w:iCs w:val="0"/>
+                          <w:caps w:val="0"/>
+                          <w:color w:val="404040"/>
+                          <w:spacing w:val="0"/>
+                          <w:sz w:val="18"/>
+                          <w:szCs w:val="18"/>
+                        </w:rPr>
+                        <w:t>}</w:t>
+                      </w:r>
+                    </w:p>
+                    <w:p/>
+                  </w:txbxContent>
+                </v:textbox>
+              </v:rect>
+            </w:pict>
+          </mc:Fallback>
+        </mc:AlternateContent>
+      </w:r>
+      <w:r>
+        <w:rPr>
+          <w:rFonts w:ascii="Times New Roman" w:hAnsi="Times New Roman" w:cs="Times New Roman"/>
+          <w:sz w:val="26"/>
+          <w:szCs w:val="26"/>
+        </w:rPr>
         <w:t xml:space="preserve">            </w:t>
       </w:r>
       <w:r>
@@ -470,7 +1116,35 @@
           <w:sz w:val="26"/>
           <w:szCs w:val="26"/>
         </w:rPr>
-        <w:t>(Khóa học:……………...………Hạng………………….)</w:t>
+        <w:t>(Khóa học:……………...………Hạng</w:t>
+      </w:r>
+      <w:r>
+        <w:rPr>
+          <w:rFonts w:hint="default" w:ascii="Times New Roman" w:hAnsi="Times New Roman" w:cs="Times New Roman"/>
+          <w:sz w:val="26"/>
+          <w:szCs w:val="26"/>
+          <w:lang w:val="en-US"/>
+        </w:rPr>
+        <w:t>: {newLicenseClass</w:t>
+      </w:r>
+      <w:bookmarkStart w:id="0" w:name="_GoBack"/>
+      <w:bookmarkEnd w:id="0"/>
+      <w:r>
+        <w:rPr>
+          <w:rFonts w:hint="default" w:ascii="Times New Roman" w:hAnsi="Times New Roman" w:cs="Times New Roman"/>
+          <w:sz w:val="26"/>
+          <w:szCs w:val="26"/>
+          <w:lang w:val="en-US"/>
+        </w:rPr>
+        <w:t>}</w:t>
+      </w:r>
+      <w:r>
+        <w:rPr>
+          <w:rFonts w:ascii="Times New Roman" w:hAnsi="Times New Roman" w:cs="Times New Roman"/>
+          <w:sz w:val="26"/>
+          <w:szCs w:val="26"/>
+        </w:rPr>
+        <w:t>)</w:t>
       </w:r>
     </w:p>
     <w:p>
@@ -500,7 +1174,16 @@
           <w:szCs w:val="26"/>
           <w:lang w:val="en-US"/>
         </w:rPr>
-        <w:t xml:space="preserve">{lastname} {firstname}          </w:t>
+        <w:t xml:space="preserve"> {lastname} {firstname}  </w:t>
+      </w:r>
+      <w:r>
+        <w:rPr>
+          <w:rFonts w:hint="default" w:ascii="Times New Roman" w:hAnsi="Times New Roman" w:cs="Times New Roman"/>
+          <w:sz w:val="26"/>
+          <w:szCs w:val="26"/>
+          <w:lang w:val="en-US"/>
+        </w:rPr>
+        <w:tab/>
       </w:r>
       <w:r>
         <w:rPr>
@@ -517,31 +1200,50 @@
           <w:szCs w:val="26"/>
           <w:lang w:val="en-US"/>
         </w:rPr>
-        <w:t xml:space="preserve">{birthday}        </w:t>
-      </w:r>
-      <w:r>
-        <w:rPr>
-          <w:rFonts w:ascii="Times New Roman" w:hAnsi="Times New Roman" w:cs="Times New Roman"/>
-          <w:sz w:val="26"/>
-          <w:szCs w:val="26"/>
-        </w:rPr>
-        <w:t xml:space="preserve">Nam </w:t>
-      </w:r>
-      <w:r>
-        <w:rPr/>
-        <w:sym w:font="Wingdings" w:char="F06F"/>
-      </w:r>
-      <w:r>
-        <w:rPr>
-          <w:rFonts w:ascii="Times New Roman" w:hAnsi="Times New Roman" w:cs="Times New Roman"/>
-          <w:sz w:val="26"/>
-          <w:szCs w:val="26"/>
-        </w:rPr>
-        <w:t xml:space="preserve"> Nữ </w:t>
-      </w:r>
-      <w:r>
-        <w:rPr/>
-        <w:sym w:font="Wingdings" w:char="F06F"/>
+        <w:t xml:space="preserve"> {yearOfBirth}</w:t>
+      </w:r>
+      <w:r>
+        <w:rPr>
+          <w:rFonts w:hint="default" w:ascii="Times New Roman" w:hAnsi="Times New Roman" w:cs="Times New Roman"/>
+          <w:sz w:val="26"/>
+          <w:szCs w:val="26"/>
+          <w:lang w:val="en-US"/>
+        </w:rPr>
+        <w:tab/>
+      </w:r>
+      <w:r>
+        <w:rPr>
+          <w:rFonts w:hint="default" w:ascii="Times New Roman" w:hAnsi="Times New Roman" w:cs="Times New Roman"/>
+          <w:sz w:val="26"/>
+          <w:szCs w:val="26"/>
+          <w:lang w:val="en-US"/>
+        </w:rPr>
+        <w:t>N</w:t>
+      </w:r>
+      <w:r>
+        <w:rPr>
+          <w:rFonts w:ascii="Times New Roman" w:hAnsi="Times New Roman" w:cs="Times New Roman"/>
+          <w:sz w:val="26"/>
+          <w:szCs w:val="26"/>
+        </w:rPr>
+        <w:t xml:space="preserve">am </w:t>
+      </w:r>
+      <w:r>
+        <w:rPr>
+          <w:rFonts w:hint="default" w:ascii="Times New Roman" w:hAnsi="Times New Roman" w:cs="Times New Roman"/>
+          <w:sz w:val="26"/>
+          <w:szCs w:val="26"/>
+          <w:lang w:val="en-US"/>
+        </w:rPr>
+        <w:t xml:space="preserve">       </w:t>
+      </w:r>
+      <w:r>
+        <w:rPr>
+          <w:rFonts w:ascii="Times New Roman" w:hAnsi="Times New Roman" w:cs="Times New Roman"/>
+          <w:sz w:val="26"/>
+          <w:szCs w:val="26"/>
+        </w:rPr>
+        <w:t xml:space="preserve">Nữ </w:t>
       </w:r>
     </w:p>
     <w:p>
@@ -572,7 +1274,7 @@
           <w:szCs w:val="26"/>
           <w:lang w:val="en-US"/>
         </w:rPr>
-        <w:t>{</w:t>
+        <w:t xml:space="preserve"> {</w:t>
       </w:r>
       <w:r>
         <w:rPr>
@@ -607,7 +1309,7 @@
           <w:szCs w:val="26"/>
           <w:lang w:val="en-US"/>
         </w:rPr>
-        <w:t>{phoneNumber}</w:t>
+        <w:t xml:space="preserve"> {phoneNumber}</w:t>
       </w:r>
     </w:p>
     <w:p>
@@ -654,7 +1356,7 @@
     </w:p>
     <w:p>
       <w:pPr>
-        <w:pStyle w:val="4"/>
+        <w:pStyle w:val="5"/>
         <w:numPr>
           <w:ilvl w:val="0"/>
           <w:numId w:val="1"/>
@@ -680,7 +1382,7 @@
     </w:p>
     <w:p>
       <w:pPr>
-        <w:pStyle w:val="4"/>
+        <w:pStyle w:val="5"/>
         <w:numPr>
           <w:ilvl w:val="0"/>
           <w:numId w:val="1"/>
@@ -706,7 +1408,7 @@
     </w:p>
     <w:p>
       <w:pPr>
-        <w:pStyle w:val="4"/>
+        <w:pStyle w:val="5"/>
         <w:numPr>
           <w:ilvl w:val="0"/>
           <w:numId w:val="1"/>
@@ -732,7 +1434,7 @@
     </w:p>
     <w:p>
       <w:pPr>
-        <w:pStyle w:val="4"/>
+        <w:pStyle w:val="5"/>
         <w:numPr>
           <w:ilvl w:val="0"/>
           <w:numId w:val="1"/>
@@ -846,8 +1548,6 @@
       <w:pPr>
         <w:ind w:left="7200" w:leftChars="0" w:firstLine="720" w:firstLineChars="0"/>
       </w:pPr>
-      <w:bookmarkStart w:id="0" w:name="_GoBack"/>
-      <w:bookmarkEnd w:id="0"/>
     </w:p>
     <w:p>
       <w:pPr>
@@ -861,7 +1561,7 @@
           <w:rFonts w:hint="default"/>
           <w:lang w:val="en-US"/>
         </w:rPr>
-        <w:t xml:space="preserve">                                                                                                                                   </w:t>
+        <w:t xml:space="preserve">                                                                                                                              </w:t>
       </w:r>
       <w:r>
         <w:rPr>
@@ -870,7 +1570,7 @@
           <w:szCs w:val="26"/>
           <w:lang w:val="en-US"/>
         </w:rPr>
-        <w:t>{lastname}{firstname}</w:t>
+        <w:t>{lastname} {firstname}</w:t>
       </w:r>
     </w:p>
     <w:sectPr>
@@ -1140,11 +1840,11 @@
     <w:lsdException w:uiPriority="99" w:name="HTML Code"/>
     <w:lsdException w:uiPriority="99" w:name="HTML Definition"/>
     <w:lsdException w:uiPriority="99" w:name="HTML Keyboard"/>
-    <w:lsdException w:uiPriority="99" w:name="HTML Preformatted"/>
+    <w:lsdException w:qFormat="1" w:uiPriority="99" w:name="HTML Preformatted"/>
     <w:lsdException w:uiPriority="99" w:name="HTML Sample"/>
     <w:lsdException w:uiPriority="99" w:name="HTML Typewriter"/>
     <w:lsdException w:uiPriority="99" w:name="HTML Variable"/>
-    <w:lsdException w:uiPriority="99" w:name="Normal Table"/>
+    <w:lsdException w:qFormat="1" w:uiPriority="99" w:name="Normal Table"/>
     <w:lsdException w:uiPriority="99" w:name="annotation subject"/>
     <w:lsdException w:uiPriority="99" w:name="Table Simple 1"/>
     <w:lsdException w:uiPriority="99" w:name="Table Simple 2"/>
@@ -1316,6 +2016,7 @@
     <w:name w:val="Normal Table"/>
     <w:semiHidden/>
     <w:unhideWhenUsed/>
+    <w:qFormat/>
     <w:uiPriority w:val="99"/>
     <w:tblPr>
       <w:tblCellMar>
@@ -1327,6 +2028,41 @@
     </w:tblPr>
   </w:style>
   <w:style w:type="paragraph" w:styleId="4">
+    <w:name w:val="HTML Preformatted"/>
+    <w:semiHidden/>
+    <w:unhideWhenUsed/>
+    <w:qFormat/>
+    <w:uiPriority w:val="99"/>
+    <w:pPr>
+      <w:tabs>
+        <w:tab w:val="left" w:pos="916"/>
+        <w:tab w:val="left" w:pos="1832"/>
+        <w:tab w:val="left" w:pos="2748"/>
+        <w:tab w:val="left" w:pos="3664"/>
+        <w:tab w:val="left" w:pos="4580"/>
+        <w:tab w:val="left" w:pos="5496"/>
+        <w:tab w:val="left" w:pos="6412"/>
+        <w:tab w:val="left" w:pos="7328"/>
+        <w:tab w:val="left" w:pos="8244"/>
+        <w:tab w:val="left" w:pos="9160"/>
+        <w:tab w:val="left" w:pos="10076"/>
+        <w:tab w:val="left" w:pos="10992"/>
+        <w:tab w:val="left" w:pos="11908"/>
+        <w:tab w:val="left" w:pos="12824"/>
+        <w:tab w:val="left" w:pos="13740"/>
+        <w:tab w:val="left" w:pos="14656"/>
+      </w:tabs>
+      <w:jc w:val="left"/>
+    </w:pPr>
+    <w:rPr>
+      <w:rFonts w:hint="eastAsia" w:ascii="SimSun" w:hAnsi="SimSun" w:eastAsia="SimSun" w:cs="SimSun"/>
+      <w:kern w:val="0"/>
+      <w:sz w:val="24"/>
+      <w:szCs w:val="24"/>
+      <w:lang w:val="en-US" w:eastAsia="zh-CN" w:bidi="ar"/>
+    </w:rPr>
+  </w:style>
+  <w:style w:type="paragraph" w:styleId="5">
     <w:name w:val="List Paragraph"/>
     <w:basedOn w:val="1"/>
     <w:qFormat/>

</xml_diff>